<commit_message>
- Fehler in Rollenspeicherung abgefangen - Anleitung auf Start-Seite - Dokumentation angepasst
</commit_message>
<xml_diff>
--- a/doc/02_Installation/Installationsanleitung.docx
+++ b/doc/02_Installation/Installationsanleitung.docx
@@ -32,16 +32,10 @@
                 <w:rFonts w:ascii="Cambria" w:hAnsi="Cambria"/>
               </w:rPr>
             </w:pPr>
-            <w:r>
-              <w:t xml:space="preserve">FFHS – Sandro </w:t>
-            </w:r>
-            <w:proofErr w:type="spellStart"/>
-            <w:r>
-              <w:t>Dallo</w:t>
-            </w:r>
-            <w:proofErr w:type="spellEnd"/>
-            <w:r>
-              <w:t xml:space="preserve"> &amp; Patrick Bösch</w:t>
+            <w:bookmarkStart w:id="0" w:name="_GoBack"/>
+            <w:bookmarkEnd w:id="0"/>
+            <w:r>
+              <w:t>FFHS – Sandro Dallo &amp; Patrick Bösch</w:t>
             </w:r>
           </w:p>
         </w:tc>
@@ -176,7 +170,7 @@
         </w:tc>
       </w:tr>
     </w:tbl>
-    <w:bookmarkStart w:id="0" w:name="_Toc338742704" w:displacedByCustomXml="next"/>
+    <w:bookmarkStart w:id="1" w:name="_Toc338742704" w:displacedByCustomXml="next"/>
     <w:sdt>
       <w:sdtPr>
         <w:rPr>
@@ -242,7 +236,7 @@
           <w:r>
             <w:fldChar w:fldCharType="separate"/>
           </w:r>
-          <w:hyperlink w:anchor="_Toc401249000" w:history="1">
+          <w:hyperlink w:anchor="_Toc401251709" w:history="1">
             <w:r>
               <w:rPr>
                 <w:rStyle w:val="Hyperlink"/>
@@ -288,7 +282,7 @@
                 <w:noProof/>
                 <w:webHidden/>
               </w:rPr>
-              <w:instrText xml:space="preserve"> PAGEREF _Toc401249000 \h </w:instrText>
+              <w:instrText xml:space="preserve"> PAGEREF _Toc401251709 \h </w:instrText>
             </w:r>
             <w:r>
               <w:rPr>
@@ -330,7 +324,7 @@
               <w:lang w:eastAsia="de-CH"/>
             </w:rPr>
           </w:pPr>
-          <w:hyperlink w:anchor="_Toc401249001" w:history="1">
+          <w:hyperlink w:anchor="_Toc401251710" w:history="1">
             <w:r>
               <w:rPr>
                 <w:rStyle w:val="Hyperlink"/>
@@ -376,7 +370,7 @@
                 <w:noProof/>
                 <w:webHidden/>
               </w:rPr>
-              <w:instrText xml:space="preserve"> PAGEREF _Toc401249001 \h </w:instrText>
+              <w:instrText xml:space="preserve"> PAGEREF _Toc401251710 \h </w:instrText>
             </w:r>
             <w:r>
               <w:rPr>
@@ -418,7 +412,7 @@
               <w:lang w:eastAsia="de-CH"/>
             </w:rPr>
           </w:pPr>
-          <w:hyperlink w:anchor="_Toc401249002" w:history="1">
+          <w:hyperlink w:anchor="_Toc401251711" w:history="1">
             <w:r>
               <w:rPr>
                 <w:rStyle w:val="Hyperlink"/>
@@ -464,7 +458,7 @@
                 <w:noProof/>
                 <w:webHidden/>
               </w:rPr>
-              <w:instrText xml:space="preserve"> PAGEREF _Toc401249002 \h </w:instrText>
+              <w:instrText xml:space="preserve"> PAGEREF _Toc401251711 \h </w:instrText>
             </w:r>
             <w:r>
               <w:rPr>
@@ -506,7 +500,7 @@
               <w:lang w:eastAsia="de-CH"/>
             </w:rPr>
           </w:pPr>
-          <w:hyperlink w:anchor="_Toc401249003" w:history="1">
+          <w:hyperlink w:anchor="_Toc401251712" w:history="1">
             <w:r>
               <w:rPr>
                 <w:rStyle w:val="Hyperlink"/>
@@ -552,7 +546,7 @@
                 <w:noProof/>
                 <w:webHidden/>
               </w:rPr>
-              <w:instrText xml:space="preserve"> PAGEREF _Toc401249003 \h </w:instrText>
+              <w:instrText xml:space="preserve"> PAGEREF _Toc401251712 \h </w:instrText>
             </w:r>
             <w:r>
               <w:rPr>
@@ -573,6 +567,436 @@
                 <w:webHidden/>
               </w:rPr>
               <w:t>6</w:t>
+            </w:r>
+            <w:r>
+              <w:rPr>
+                <w:noProof/>
+                <w:webHidden/>
+              </w:rPr>
+              <w:fldChar w:fldCharType="end"/>
+            </w:r>
+          </w:hyperlink>
+        </w:p>
+        <w:p>
+          <w:pPr>
+            <w:pStyle w:val="Verzeichnis2"/>
+            <w:rPr>
+              <w:rFonts w:asciiTheme="minorHAnsi" w:eastAsiaTheme="minorEastAsia" w:hAnsiTheme="minorHAnsi" w:cstheme="minorBidi"/>
+              <w:noProof/>
+              <w:sz w:val="22"/>
+              <w:szCs w:val="22"/>
+              <w:lang w:eastAsia="de-CH"/>
+            </w:rPr>
+          </w:pPr>
+          <w:hyperlink w:anchor="_Toc401251713" w:history="1">
+            <w:r>
+              <w:rPr>
+                <w:rStyle w:val="Hyperlink"/>
+                <w:noProof/>
+              </w:rPr>
+              <w:t>4.1</w:t>
+            </w:r>
+            <w:r>
+              <w:rPr>
+                <w:rFonts w:asciiTheme="minorHAnsi" w:eastAsiaTheme="minorEastAsia" w:hAnsiTheme="minorHAnsi" w:cstheme="minorBidi"/>
+                <w:noProof/>
+                <w:sz w:val="22"/>
+                <w:szCs w:val="22"/>
+                <w:lang w:eastAsia="de-CH"/>
+              </w:rPr>
+              <w:tab/>
+            </w:r>
+            <w:r>
+              <w:rPr>
+                <w:rStyle w:val="Hyperlink"/>
+                <w:noProof/>
+              </w:rPr>
+              <w:t>Rolle einfügen</w:t>
+            </w:r>
+            <w:r>
+              <w:rPr>
+                <w:noProof/>
+                <w:webHidden/>
+              </w:rPr>
+              <w:tab/>
+            </w:r>
+            <w:r>
+              <w:rPr>
+                <w:noProof/>
+                <w:webHidden/>
+              </w:rPr>
+              <w:fldChar w:fldCharType="begin"/>
+            </w:r>
+            <w:r>
+              <w:rPr>
+                <w:noProof/>
+                <w:webHidden/>
+              </w:rPr>
+              <w:instrText xml:space="preserve"> PAGEREF _Toc401251713 \h </w:instrText>
+            </w:r>
+            <w:r>
+              <w:rPr>
+                <w:noProof/>
+                <w:webHidden/>
+              </w:rPr>
+            </w:r>
+            <w:r>
+              <w:rPr>
+                <w:noProof/>
+                <w:webHidden/>
+              </w:rPr>
+              <w:fldChar w:fldCharType="separate"/>
+            </w:r>
+            <w:r>
+              <w:rPr>
+                <w:noProof/>
+                <w:webHidden/>
+              </w:rPr>
+              <w:t>6</w:t>
+            </w:r>
+            <w:r>
+              <w:rPr>
+                <w:noProof/>
+                <w:webHidden/>
+              </w:rPr>
+              <w:fldChar w:fldCharType="end"/>
+            </w:r>
+          </w:hyperlink>
+        </w:p>
+        <w:p>
+          <w:pPr>
+            <w:pStyle w:val="Verzeichnis2"/>
+            <w:rPr>
+              <w:rFonts w:asciiTheme="minorHAnsi" w:eastAsiaTheme="minorEastAsia" w:hAnsiTheme="minorHAnsi" w:cstheme="minorBidi"/>
+              <w:noProof/>
+              <w:sz w:val="22"/>
+              <w:szCs w:val="22"/>
+              <w:lang w:eastAsia="de-CH"/>
+            </w:rPr>
+          </w:pPr>
+          <w:hyperlink w:anchor="_Toc401251714" w:history="1">
+            <w:r>
+              <w:rPr>
+                <w:rStyle w:val="Hyperlink"/>
+                <w:noProof/>
+              </w:rPr>
+              <w:t>4.2</w:t>
+            </w:r>
+            <w:r>
+              <w:rPr>
+                <w:rFonts w:asciiTheme="minorHAnsi" w:eastAsiaTheme="minorEastAsia" w:hAnsiTheme="minorHAnsi" w:cstheme="minorBidi"/>
+                <w:noProof/>
+                <w:sz w:val="22"/>
+                <w:szCs w:val="22"/>
+                <w:lang w:eastAsia="de-CH"/>
+              </w:rPr>
+              <w:tab/>
+            </w:r>
+            <w:r>
+              <w:rPr>
+                <w:rStyle w:val="Hyperlink"/>
+                <w:noProof/>
+              </w:rPr>
+              <w:t>Rolle Anzeigen</w:t>
+            </w:r>
+            <w:r>
+              <w:rPr>
+                <w:noProof/>
+                <w:webHidden/>
+              </w:rPr>
+              <w:tab/>
+            </w:r>
+            <w:r>
+              <w:rPr>
+                <w:noProof/>
+                <w:webHidden/>
+              </w:rPr>
+              <w:fldChar w:fldCharType="begin"/>
+            </w:r>
+            <w:r>
+              <w:rPr>
+                <w:noProof/>
+                <w:webHidden/>
+              </w:rPr>
+              <w:instrText xml:space="preserve"> PAGEREF _Toc401251714 \h </w:instrText>
+            </w:r>
+            <w:r>
+              <w:rPr>
+                <w:noProof/>
+                <w:webHidden/>
+              </w:rPr>
+            </w:r>
+            <w:r>
+              <w:rPr>
+                <w:noProof/>
+                <w:webHidden/>
+              </w:rPr>
+              <w:fldChar w:fldCharType="separate"/>
+            </w:r>
+            <w:r>
+              <w:rPr>
+                <w:noProof/>
+                <w:webHidden/>
+              </w:rPr>
+              <w:t>7</w:t>
+            </w:r>
+            <w:r>
+              <w:rPr>
+                <w:noProof/>
+                <w:webHidden/>
+              </w:rPr>
+              <w:fldChar w:fldCharType="end"/>
+            </w:r>
+          </w:hyperlink>
+        </w:p>
+        <w:p>
+          <w:pPr>
+            <w:pStyle w:val="Verzeichnis2"/>
+            <w:rPr>
+              <w:rFonts w:asciiTheme="minorHAnsi" w:eastAsiaTheme="minorEastAsia" w:hAnsiTheme="minorHAnsi" w:cstheme="minorBidi"/>
+              <w:noProof/>
+              <w:sz w:val="22"/>
+              <w:szCs w:val="22"/>
+              <w:lang w:eastAsia="de-CH"/>
+            </w:rPr>
+          </w:pPr>
+          <w:hyperlink w:anchor="_Toc401251715" w:history="1">
+            <w:r>
+              <w:rPr>
+                <w:rStyle w:val="Hyperlink"/>
+                <w:noProof/>
+              </w:rPr>
+              <w:t>4.3</w:t>
+            </w:r>
+            <w:r>
+              <w:rPr>
+                <w:rFonts w:asciiTheme="minorHAnsi" w:eastAsiaTheme="minorEastAsia" w:hAnsiTheme="minorHAnsi" w:cstheme="minorBidi"/>
+                <w:noProof/>
+                <w:sz w:val="22"/>
+                <w:szCs w:val="22"/>
+                <w:lang w:eastAsia="de-CH"/>
+              </w:rPr>
+              <w:tab/>
+            </w:r>
+            <w:r>
+              <w:rPr>
+                <w:rStyle w:val="Hyperlink"/>
+                <w:noProof/>
+              </w:rPr>
+              <w:t>Rolle bearbeiten</w:t>
+            </w:r>
+            <w:r>
+              <w:rPr>
+                <w:noProof/>
+                <w:webHidden/>
+              </w:rPr>
+              <w:tab/>
+            </w:r>
+            <w:r>
+              <w:rPr>
+                <w:noProof/>
+                <w:webHidden/>
+              </w:rPr>
+              <w:fldChar w:fldCharType="begin"/>
+            </w:r>
+            <w:r>
+              <w:rPr>
+                <w:noProof/>
+                <w:webHidden/>
+              </w:rPr>
+              <w:instrText xml:space="preserve"> PAGEREF _Toc401251715 \h </w:instrText>
+            </w:r>
+            <w:r>
+              <w:rPr>
+                <w:noProof/>
+                <w:webHidden/>
+              </w:rPr>
+            </w:r>
+            <w:r>
+              <w:rPr>
+                <w:noProof/>
+                <w:webHidden/>
+              </w:rPr>
+              <w:fldChar w:fldCharType="separate"/>
+            </w:r>
+            <w:r>
+              <w:rPr>
+                <w:noProof/>
+                <w:webHidden/>
+              </w:rPr>
+              <w:t>7</w:t>
+            </w:r>
+            <w:r>
+              <w:rPr>
+                <w:noProof/>
+                <w:webHidden/>
+              </w:rPr>
+              <w:fldChar w:fldCharType="end"/>
+            </w:r>
+          </w:hyperlink>
+        </w:p>
+        <w:p>
+          <w:pPr>
+            <w:pStyle w:val="Verzeichnis2"/>
+            <w:rPr>
+              <w:rFonts w:asciiTheme="minorHAnsi" w:eastAsiaTheme="minorEastAsia" w:hAnsiTheme="minorHAnsi" w:cstheme="minorBidi"/>
+              <w:noProof/>
+              <w:sz w:val="22"/>
+              <w:szCs w:val="22"/>
+              <w:lang w:eastAsia="de-CH"/>
+            </w:rPr>
+          </w:pPr>
+          <w:hyperlink w:anchor="_Toc401251716" w:history="1">
+            <w:r>
+              <w:rPr>
+                <w:rStyle w:val="Hyperlink"/>
+                <w:noProof/>
+              </w:rPr>
+              <w:t>4.4</w:t>
+            </w:r>
+            <w:r>
+              <w:rPr>
+                <w:rFonts w:asciiTheme="minorHAnsi" w:eastAsiaTheme="minorEastAsia" w:hAnsiTheme="minorHAnsi" w:cstheme="minorBidi"/>
+                <w:noProof/>
+                <w:sz w:val="22"/>
+                <w:szCs w:val="22"/>
+                <w:lang w:eastAsia="de-CH"/>
+              </w:rPr>
+              <w:tab/>
+            </w:r>
+            <w:r>
+              <w:rPr>
+                <w:rStyle w:val="Hyperlink"/>
+                <w:noProof/>
+              </w:rPr>
+              <w:t>Rolle löschen</w:t>
+            </w:r>
+            <w:r>
+              <w:rPr>
+                <w:noProof/>
+                <w:webHidden/>
+              </w:rPr>
+              <w:tab/>
+            </w:r>
+            <w:r>
+              <w:rPr>
+                <w:noProof/>
+                <w:webHidden/>
+              </w:rPr>
+              <w:fldChar w:fldCharType="begin"/>
+            </w:r>
+            <w:r>
+              <w:rPr>
+                <w:noProof/>
+                <w:webHidden/>
+              </w:rPr>
+              <w:instrText xml:space="preserve"> PAGEREF _Toc401251716 \h </w:instrText>
+            </w:r>
+            <w:r>
+              <w:rPr>
+                <w:noProof/>
+                <w:webHidden/>
+              </w:rPr>
+            </w:r>
+            <w:r>
+              <w:rPr>
+                <w:noProof/>
+                <w:webHidden/>
+              </w:rPr>
+              <w:fldChar w:fldCharType="separate"/>
+            </w:r>
+            <w:r>
+              <w:rPr>
+                <w:noProof/>
+                <w:webHidden/>
+              </w:rPr>
+              <w:t>8</w:t>
+            </w:r>
+            <w:r>
+              <w:rPr>
+                <w:noProof/>
+                <w:webHidden/>
+              </w:rPr>
+              <w:fldChar w:fldCharType="end"/>
+            </w:r>
+          </w:hyperlink>
+        </w:p>
+        <w:p>
+          <w:pPr>
+            <w:pStyle w:val="Verzeichnis2"/>
+            <w:rPr>
+              <w:rFonts w:asciiTheme="minorHAnsi" w:eastAsiaTheme="minorEastAsia" w:hAnsiTheme="minorHAnsi" w:cstheme="minorBidi"/>
+              <w:noProof/>
+              <w:sz w:val="22"/>
+              <w:szCs w:val="22"/>
+              <w:lang w:eastAsia="de-CH"/>
+            </w:rPr>
+          </w:pPr>
+          <w:hyperlink w:anchor="_Toc401251717" w:history="1">
+            <w:r>
+              <w:rPr>
+                <w:rStyle w:val="Hyperlink"/>
+                <w:noProof/>
+              </w:rPr>
+              <w:t>4.5</w:t>
+            </w:r>
+            <w:r>
+              <w:rPr>
+                <w:rFonts w:asciiTheme="minorHAnsi" w:eastAsiaTheme="minorEastAsia" w:hAnsiTheme="minorHAnsi" w:cstheme="minorBidi"/>
+                <w:noProof/>
+                <w:sz w:val="22"/>
+                <w:szCs w:val="22"/>
+                <w:lang w:eastAsia="de-CH"/>
+              </w:rPr>
+              <w:tab/>
+            </w:r>
+            <w:r>
+              <w:rPr>
+                <w:rStyle w:val="Hyperlink"/>
+                <w:noProof/>
+              </w:rPr>
+              <w:t>Rolle suchen</w:t>
+            </w:r>
+            <w:r>
+              <w:rPr>
+                <w:noProof/>
+                <w:webHidden/>
+              </w:rPr>
+              <w:tab/>
+            </w:r>
+            <w:r>
+              <w:rPr>
+                <w:noProof/>
+                <w:webHidden/>
+              </w:rPr>
+              <w:fldChar w:fldCharType="begin"/>
+            </w:r>
+            <w:r>
+              <w:rPr>
+                <w:noProof/>
+                <w:webHidden/>
+              </w:rPr>
+              <w:instrText xml:space="preserve"> PAGEREF _Toc401251717 \h </w:instrText>
+            </w:r>
+            <w:r>
+              <w:rPr>
+                <w:noProof/>
+                <w:webHidden/>
+              </w:rPr>
+            </w:r>
+            <w:r>
+              <w:rPr>
+                <w:noProof/>
+                <w:webHidden/>
+              </w:rPr>
+              <w:fldChar w:fldCharType="separate"/>
+            </w:r>
+            <w:r>
+              <w:rPr>
+                <w:noProof/>
+                <w:webHidden/>
+              </w:rPr>
+              <w:t>8</w:t>
             </w:r>
             <w:r>
               <w:rPr>
@@ -613,12 +1037,12 @@
       <w:pPr>
         <w:pStyle w:val="berschrift1"/>
       </w:pPr>
-      <w:bookmarkStart w:id="1" w:name="_Toc401249000"/>
+      <w:bookmarkStart w:id="2" w:name="_Toc401251709"/>
       <w:r>
         <w:lastRenderedPageBreak/>
         <w:t>Änderungsverlauf</w:t>
       </w:r>
-      <w:bookmarkEnd w:id="1"/>
+      <w:bookmarkEnd w:id="2"/>
     </w:p>
     <w:tbl>
       <w:tblPr>
@@ -766,11 +1190,9 @@
             <w:pPr>
               <w:cnfStyle w:val="000000100000" w:firstRow="0" w:lastRow="0" w:firstColumn="0" w:lastColumn="0" w:oddVBand="0" w:evenVBand="0" w:oddHBand="1" w:evenHBand="0" w:firstRowFirstColumn="0" w:firstRowLastColumn="0" w:lastRowFirstColumn="0" w:lastRowLastColumn="0"/>
             </w:pPr>
-            <w:proofErr w:type="spellStart"/>
             <w:r>
               <w:t>draft</w:t>
             </w:r>
-            <w:proofErr w:type="spellEnd"/>
           </w:p>
         </w:tc>
       </w:tr>
@@ -780,13 +1202,13 @@
       <w:pPr>
         <w:pStyle w:val="berschrift1"/>
       </w:pPr>
-      <w:bookmarkStart w:id="2" w:name="_Toc401249001"/>
-      <w:bookmarkEnd w:id="0"/>
+      <w:bookmarkStart w:id="3" w:name="_Toc401251710"/>
+      <w:bookmarkEnd w:id="1"/>
       <w:r>
         <w:lastRenderedPageBreak/>
         <w:t>Voraussetzungen</w:t>
       </w:r>
-      <w:bookmarkEnd w:id="2"/>
+      <w:bookmarkEnd w:id="3"/>
     </w:p>
     <w:p>
       <w:pPr>
@@ -796,21 +1218,8 @@
           <w:numId w:val="21"/>
         </w:numPr>
       </w:pPr>
-      <w:proofErr w:type="spellStart"/>
-      <w:r>
-        <w:t>Wildfly</w:t>
-      </w:r>
-      <w:proofErr w:type="spellEnd"/>
-      <w:r>
-        <w:t xml:space="preserve"> </w:t>
-      </w:r>
-      <w:proofErr w:type="spellStart"/>
-      <w:r>
-        <w:t>Application</w:t>
-      </w:r>
-      <w:proofErr w:type="spellEnd"/>
-      <w:r>
-        <w:t xml:space="preserve"> Server 8.x (getestet mit Version 8.1.0)</w:t>
+      <w:r>
+        <w:t>Wildfly Application Server 8.x (getestet mit Version 8.1.0)</w:t>
       </w:r>
     </w:p>
     <w:p>
@@ -848,12 +1257,12 @@
       <w:pPr>
         <w:pStyle w:val="berschrift1"/>
       </w:pPr>
-      <w:bookmarkStart w:id="3" w:name="_Toc401249002"/>
+      <w:bookmarkStart w:id="4" w:name="_Toc401251711"/>
       <w:r>
         <w:lastRenderedPageBreak/>
         <w:t>Installation</w:t>
       </w:r>
-      <w:bookmarkEnd w:id="3"/>
+      <w:bookmarkEnd w:id="4"/>
     </w:p>
     <w:p>
       <w:pPr>
@@ -885,47 +1294,7 @@
         <w:t>mysql-connector-java-5.1.32.jar</w:t>
       </w:r>
       <w:r>
-        <w:t xml:space="preserve"> aus dem Verzeichnis </w:t>
-      </w:r>
-      <w:proofErr w:type="spellStart"/>
-      <w:r>
-        <w:t>linklist</w:t>
-      </w:r>
-      <w:proofErr w:type="spellEnd"/>
-      <w:r>
-        <w:t>/</w:t>
-      </w:r>
-      <w:proofErr w:type="spellStart"/>
-      <w:r>
-        <w:t>config</w:t>
-      </w:r>
-      <w:proofErr w:type="spellEnd"/>
-      <w:r>
-        <w:t xml:space="preserve"> ins </w:t>
-      </w:r>
-      <w:proofErr w:type="spellStart"/>
-      <w:r>
-        <w:t>deployments</w:t>
-      </w:r>
-      <w:proofErr w:type="spellEnd"/>
-      <w:r>
-        <w:t xml:space="preserve">-Verzeichnis des </w:t>
-      </w:r>
-      <w:proofErr w:type="spellStart"/>
-      <w:r>
-        <w:t>Wildfly</w:t>
-      </w:r>
-      <w:proofErr w:type="spellEnd"/>
-      <w:r>
-        <w:t xml:space="preserve"> </w:t>
-      </w:r>
-      <w:proofErr w:type="spellStart"/>
-      <w:r>
-        <w:t>Application</w:t>
-      </w:r>
-      <w:proofErr w:type="spellEnd"/>
-      <w:r>
-        <w:t xml:space="preserve"> Server kopieren.</w:t>
+        <w:t xml:space="preserve"> aus dem Verzeichnis linklist/config ins deployments-Verzeichnis des Wildfly Application Server kopieren.</w:t>
       </w:r>
     </w:p>
     <w:p>
@@ -937,31 +1306,7 @@
         </w:numPr>
       </w:pPr>
       <w:r>
-        <w:t xml:space="preserve">Die Datei mysql-ds.xml im </w:t>
-      </w:r>
-      <w:proofErr w:type="spellStart"/>
-      <w:r>
-        <w:t>deployments</w:t>
-      </w:r>
-      <w:proofErr w:type="spellEnd"/>
-      <w:r>
-        <w:t>-Verzeichnis nach den eigenen Systemvorgaben anpassen. Anzupassen sind die Werte der Nodes &lt;</w:t>
-      </w:r>
-      <w:proofErr w:type="spellStart"/>
-      <w:r>
-        <w:t>connection-url</w:t>
-      </w:r>
-      <w:proofErr w:type="spellEnd"/>
-      <w:r>
-        <w:t>&gt;, &lt;user-name&gt; und &lt;</w:t>
-      </w:r>
-      <w:proofErr w:type="spellStart"/>
-      <w:r>
-        <w:t>password</w:t>
-      </w:r>
-      <w:proofErr w:type="spellEnd"/>
-      <w:r>
-        <w:t>&gt;.</w:t>
+        <w:t>Die Datei mysql-ds.xml im deployments-Verzeichnis nach den eigenen Systemvorgaben anpassen. Anzupassen sind die Werte der Nodes &lt;connection-url&gt;, &lt;user-name&gt; und &lt;password&gt;.</w:t>
       </w:r>
     </w:p>
     <w:p>
@@ -1003,21 +1348,8 @@
           <w:numId w:val="20"/>
         </w:numPr>
       </w:pPr>
-      <w:proofErr w:type="spellStart"/>
-      <w:r>
-        <w:t>Wildfly</w:t>
-      </w:r>
-      <w:proofErr w:type="spellEnd"/>
-      <w:r>
-        <w:t xml:space="preserve"> </w:t>
-      </w:r>
-      <w:proofErr w:type="spellStart"/>
-      <w:r>
-        <w:t>Application</w:t>
-      </w:r>
-      <w:proofErr w:type="spellEnd"/>
-      <w:r>
-        <w:t xml:space="preserve"> Server starten.</w:t>
+      <w:r>
+        <w:t>Wildfly Application Server starten.</w:t>
       </w:r>
     </w:p>
     <w:p>
@@ -1074,20 +1406,22 @@
       <w:pPr>
         <w:pStyle w:val="berschrift1"/>
       </w:pPr>
-      <w:bookmarkStart w:id="4" w:name="_Toc401249003"/>
+      <w:bookmarkStart w:id="5" w:name="_Toc401251712"/>
       <w:r>
         <w:lastRenderedPageBreak/>
         <w:t>Bedienung</w:t>
       </w:r>
-      <w:bookmarkEnd w:id="4"/>
+      <w:bookmarkEnd w:id="5"/>
     </w:p>
     <w:p>
       <w:pPr>
         <w:pStyle w:val="berschrift2"/>
       </w:pPr>
+      <w:bookmarkStart w:id="6" w:name="_Toc401251713"/>
       <w:r>
         <w:t>Rolle einfügen</w:t>
       </w:r>
+      <w:bookmarkEnd w:id="6"/>
     </w:p>
     <w:p>
       <w:pPr>
@@ -1171,6 +1505,9 @@
         <w:t>1</w:t>
       </w:r>
       <w:r>
+        <w:rPr>
+          <w:noProof/>
+        </w:rPr>
         <w:fldChar w:fldCharType="end"/>
       </w:r>
       <w:r>
@@ -1274,6 +1611,9 @@
         <w:t>2</w:t>
       </w:r>
       <w:r>
+        <w:rPr>
+          <w:noProof/>
+        </w:rPr>
         <w:fldChar w:fldCharType="end"/>
       </w:r>
       <w:r>
@@ -1284,12 +1624,20 @@
       <w:pPr>
         <w:pStyle w:val="berschrift2"/>
       </w:pPr>
-      <w:bookmarkStart w:id="5" w:name="_Ref401249943"/>
+      <w:bookmarkStart w:id="7" w:name="_Ref401249943"/>
+      <w:bookmarkStart w:id="8" w:name="_Toc401251714"/>
       <w:r>
         <w:lastRenderedPageBreak/>
-        <w:t>Rolle Anzeigen</w:t>
-      </w:r>
-      <w:bookmarkEnd w:id="5"/>
+        <w:t xml:space="preserve">Rolle </w:t>
+      </w:r>
+      <w:r>
+        <w:t>A</w:t>
+      </w:r>
+      <w:r>
+        <w:t>nzeigen</w:t>
+      </w:r>
+      <w:bookmarkEnd w:id="7"/>
+      <w:bookmarkEnd w:id="8"/>
     </w:p>
     <w:p>
       <w:pPr>
@@ -1329,6 +1677,9 @@
         <w:t>3</w:t>
       </w:r>
       <w:r>
+        <w:rPr>
+          <w:noProof/>
+        </w:rPr>
         <w:fldChar w:fldCharType="end"/>
       </w:r>
       <w:r>
@@ -1347,25 +1698,21 @@
         </w:numPr>
       </w:pPr>
       <w:r>
-        <w:t>In der Navigation auf den Eintrag „</w:t>
-      </w:r>
-      <w:r>
-        <w:t>Übersicht</w:t>
-      </w:r>
-      <w:r>
-        <w:t>“ im Untermenü „Rollen“ klicken (Hinweis: Sollte „Einfügen nicht sichtbar sein, so klicken Sie auf den Menüpunkt „Rollen“).</w:t>
+        <w:t>In der Navigation auf den Eintrag „Übersicht“ im Untermenü „Rollen“ klicken (Hinweis: Sollte „Einfügen nicht sichtbar sein, so klicken Sie auf den Menüpunkt „Rollen“).</w:t>
       </w:r>
     </w:p>
     <w:p>
       <w:pPr>
         <w:pStyle w:val="berschrift2"/>
       </w:pPr>
+      <w:bookmarkStart w:id="9" w:name="_Toc401251715"/>
       <w:r>
         <w:t xml:space="preserve">Rolle </w:t>
       </w:r>
       <w:r>
         <w:t>bearbeiten</w:t>
       </w:r>
+      <w:bookmarkEnd w:id="9"/>
     </w:p>
     <w:p>
       <w:pPr>
@@ -1405,6 +1752,9 @@
         <w:t>4</w:t>
       </w:r>
       <w:r>
+        <w:rPr>
+          <w:noProof/>
+        </w:rPr>
         <w:fldChar w:fldCharType="end"/>
       </w:r>
       <w:r>
@@ -1480,13 +1830,7 @@
         <w:fldChar w:fldCharType="end"/>
       </w:r>
       <w:r>
-        <w:t xml:space="preserve">) </w:t>
-      </w:r>
-      <w:r>
-        <w:t>aufrufen</w:t>
-      </w:r>
-      <w:r>
-        <w:t>.</w:t>
+        <w:t>) aufrufen.</w:t>
       </w:r>
     </w:p>
     <w:p>
@@ -1545,10 +1889,12 @@
       <w:pPr>
         <w:pStyle w:val="berschrift2"/>
       </w:pPr>
+      <w:bookmarkStart w:id="10" w:name="_Toc401251716"/>
       <w:r>
         <w:lastRenderedPageBreak/>
         <w:t>Rolle löschen</w:t>
       </w:r>
+      <w:bookmarkEnd w:id="10"/>
     </w:p>
     <w:p>
       <w:pPr>
@@ -1585,6 +1931,9 @@
         <w:t>5</w:t>
       </w:r>
       <w:r>
+        <w:rPr>
+          <w:noProof/>
+        </w:rPr>
         <w:fldChar w:fldCharType="end"/>
       </w:r>
       <w:r>
@@ -1698,9 +2047,11 @@
       <w:pPr>
         <w:pStyle w:val="berschrift2"/>
       </w:pPr>
+      <w:bookmarkStart w:id="11" w:name="_Toc401251717"/>
       <w:r>
         <w:t>Rolle suchen</w:t>
       </w:r>
+      <w:bookmarkEnd w:id="11"/>
     </w:p>
     <w:p>
       <w:pPr>
@@ -1725,7 +2076,10 @@
         <w:fldChar w:fldCharType="begin"/>
       </w:r>
       <w:r>
-        <w:instrText xml:space="preserve"> SEQ Abbildung \* ARABIC </w:instrText>
+        <w:instrText xml:space="preserve"> SEQ Abbildu</w:instrText>
+      </w:r>
+      <w:r>
+        <w:instrText xml:space="preserve">ng \* ARABIC </w:instrText>
       </w:r>
       <w:r>
         <w:fldChar w:fldCharType="separate"/>
@@ -1737,6 +2091,9 @@
         <w:t>6</w:t>
       </w:r>
       <w:r>
+        <w:rPr>
+          <w:noProof/>
+        </w:rPr>
         <w:fldChar w:fldCharType="end"/>
       </w:r>
       <w:r>
@@ -1821,10 +2178,14 @@
         </w:numPr>
       </w:pPr>
       <w:r>
-        <w:t>Im Eingabe-Feld „Suche:“ den gewünschten Suchbegriff eingeben. Die Tabelle wird auf den Suchparameter eingeschränkt.</w:t>
-      </w:r>
-      <w:bookmarkStart w:id="6" w:name="_GoBack"/>
-      <w:bookmarkEnd w:id="6"/>
+        <w:t>Im Eingabe-Feld „Suche:“ den gewünschten Suchbegriff eingeben. Die Tabelle wird</w:t>
+      </w:r>
+      <w:r>
+        <w:t xml:space="preserve"> automatisch</w:t>
+      </w:r>
+      <w:r>
+        <w:t xml:space="preserve"> auf den Suchparameter eingeschränkt.</w:t>
+      </w:r>
     </w:p>
     <w:sectPr>
       <w:headerReference w:type="default" r:id="rId18"/>
@@ -8595,9 +8956,11 @@
   <w:rsids>
     <w:rsidRoot w:val="00D97699"/>
     <w:rsid w:val="00131C64"/>
+    <w:rsid w:val="00357BF7"/>
     <w:rsid w:val="0049646D"/>
     <w:rsid w:val="004A5F9B"/>
     <w:rsid w:val="008A0A97"/>
+    <w:rsid w:val="008E5508"/>
     <w:rsid w:val="009A32F9"/>
     <w:rsid w:val="00A265B7"/>
     <w:rsid w:val="00B3027F"/>
@@ -9386,7 +9749,7 @@
 </file>
 
 <file path=customXml/itemProps1.xml><?xml version="1.0" encoding="utf-8"?>
-<ds:datastoreItem xmlns:ds="http://schemas.openxmlformats.org/officeDocument/2006/customXml" ds:itemID="{7A849812-9897-4A45-A18C-55683AF38712}">
+<ds:datastoreItem xmlns:ds="http://schemas.openxmlformats.org/officeDocument/2006/customXml" ds:itemID="{8E720DD7-C111-49E7-86A7-032F4ECC61E8}">
   <ds:schemaRefs>
     <ds:schemaRef ds:uri="http://schemas.openxmlformats.org/officeDocument/2006/bibliography"/>
   </ds:schemaRefs>

</xml_diff>

<commit_message>
Korrekturen von Sandro eingepflegt
</commit_message>
<xml_diff>
--- a/doc/02_Installation/Installationsanleitung.docx
+++ b/doc/02_Installation/Installationsanleitung.docx
@@ -32,8 +32,6 @@
                 <w:rFonts w:ascii="Cambria" w:hAnsi="Cambria"/>
               </w:rPr>
             </w:pPr>
-            <w:bookmarkStart w:id="0" w:name="_GoBack"/>
-            <w:bookmarkEnd w:id="0"/>
             <w:r>
               <w:t>FFHS – Sandro Dallo &amp; Patrick Bösch</w:t>
             </w:r>
@@ -129,7 +127,7 @@
               <w:t xml:space="preserve">Version </w:t>
             </w:r>
             <w:r>
-              <w:t>0.1</w:t>
+              <w:t>0.2</w:t>
             </w:r>
             <w:r>
               <w:t>.</w:t>
@@ -170,7 +168,7 @@
         </w:tc>
       </w:tr>
     </w:tbl>
-    <w:bookmarkStart w:id="1" w:name="_Toc338742704" w:displacedByCustomXml="next"/>
+    <w:bookmarkStart w:id="0" w:name="_Toc338742704" w:displacedByCustomXml="next"/>
     <w:sdt>
       <w:sdtPr>
         <w:rPr>
@@ -1037,12 +1035,12 @@
       <w:pPr>
         <w:pStyle w:val="berschrift1"/>
       </w:pPr>
-      <w:bookmarkStart w:id="2" w:name="_Toc401251709"/>
+      <w:bookmarkStart w:id="1" w:name="_Toc401251709"/>
       <w:r>
         <w:lastRenderedPageBreak/>
         <w:t>Änderungsverlauf</w:t>
       </w:r>
-      <w:bookmarkEnd w:id="2"/>
+      <w:bookmarkEnd w:id="1"/>
     </w:p>
     <w:tbl>
       <w:tblPr>
@@ -1196,6 +1194,73 @@
           </w:p>
         </w:tc>
       </w:tr>
+      <w:tr>
+        <w:tc>
+          <w:tcPr>
+            <w:cnfStyle w:val="001000000000" w:firstRow="0" w:lastRow="0" w:firstColumn="1" w:lastColumn="0" w:oddVBand="0" w:evenVBand="0" w:oddHBand="0" w:evenHBand="0" w:firstRowFirstColumn="0" w:firstRowLastColumn="0" w:lastRowFirstColumn="0" w:lastRowLastColumn="0"/>
+            <w:tcW w:w="1276" w:type="dxa"/>
+          </w:tcPr>
+          <w:p>
+            <w:r>
+              <w:t>16.10.2014</w:t>
+            </w:r>
+          </w:p>
+        </w:tc>
+        <w:tc>
+          <w:tcPr>
+            <w:tcW w:w="992" w:type="dxa"/>
+          </w:tcPr>
+          <w:p>
+            <w:pPr>
+              <w:cnfStyle w:val="000000000000" w:firstRow="0" w:lastRow="0" w:firstColumn="0" w:lastColumn="0" w:oddVBand="0" w:evenVBand="0" w:oddHBand="0" w:evenHBand="0" w:firstRowFirstColumn="0" w:firstRowLastColumn="0" w:lastRowFirstColumn="0" w:lastRowLastColumn="0"/>
+            </w:pPr>
+            <w:r>
+              <w:t>0.2</w:t>
+            </w:r>
+          </w:p>
+        </w:tc>
+        <w:tc>
+          <w:tcPr>
+            <w:tcW w:w="1134" w:type="dxa"/>
+          </w:tcPr>
+          <w:p>
+            <w:pPr>
+              <w:cnfStyle w:val="000000000000" w:firstRow="0" w:lastRow="0" w:firstColumn="0" w:lastColumn="0" w:oddVBand="0" w:evenVBand="0" w:oddHBand="0" w:evenHBand="0" w:firstRowFirstColumn="0" w:firstRowLastColumn="0" w:lastRowFirstColumn="0" w:lastRowLastColumn="0"/>
+            </w:pPr>
+            <w:r>
+              <w:t>S. Dallo</w:t>
+            </w:r>
+          </w:p>
+        </w:tc>
+        <w:tc>
+          <w:tcPr>
+            <w:tcW w:w="4678" w:type="dxa"/>
+          </w:tcPr>
+          <w:p>
+            <w:pPr>
+              <w:cnfStyle w:val="000000000000" w:firstRow="0" w:lastRow="0" w:firstColumn="0" w:lastColumn="0" w:oddVBand="0" w:evenVBand="0" w:oddHBand="0" w:evenHBand="0" w:firstRowFirstColumn="0" w:firstRowLastColumn="0" w:lastRowFirstColumn="0" w:lastRowLastColumn="0"/>
+            </w:pPr>
+            <w:r>
+              <w:t>Kleine Korrekturen und Anpassungen</w:t>
+            </w:r>
+            <w:bookmarkStart w:id="2" w:name="_GoBack"/>
+            <w:bookmarkEnd w:id="2"/>
+          </w:p>
+        </w:tc>
+        <w:tc>
+          <w:tcPr>
+            <w:tcW w:w="982" w:type="dxa"/>
+          </w:tcPr>
+          <w:p>
+            <w:pPr>
+              <w:cnfStyle w:val="000000000000" w:firstRow="0" w:lastRow="0" w:firstColumn="0" w:lastColumn="0" w:oddVBand="0" w:evenVBand="0" w:oddHBand="0" w:evenHBand="0" w:firstRowFirstColumn="0" w:firstRowLastColumn="0" w:lastRowFirstColumn="0" w:lastRowLastColumn="0"/>
+            </w:pPr>
+            <w:r>
+              <w:t>draft</w:t>
+            </w:r>
+          </w:p>
+        </w:tc>
+      </w:tr>
     </w:tbl>
     <w:p/>
     <w:p>
@@ -1203,7 +1268,7 @@
         <w:pStyle w:val="berschrift1"/>
       </w:pPr>
       <w:bookmarkStart w:id="3" w:name="_Toc401251710"/>
-      <w:bookmarkEnd w:id="1"/>
+      <w:bookmarkEnd w:id="0"/>
       <w:r>
         <w:lastRenderedPageBreak/>
         <w:t>Voraussetzungen</w:t>
@@ -1238,7 +1303,13 @@
       </w:r>
       <w:r>
         <w:br/>
-        <w:t>(getestet mit Maria-DB Version 10.0.14)</w:t>
+        <w:t>(getestet mit Maria-DB Version 10.0.14</w:t>
+      </w:r>
+      <w:r>
+        <w:t xml:space="preserve"> und MySQL Version 5.5.38</w:t>
+      </w:r>
+      <w:r>
+        <w:t>)</w:t>
       </w:r>
     </w:p>
     <w:p>
@@ -1361,30 +1432,10 @@
         </w:numPr>
       </w:pPr>
       <w:r>
-        <w:t xml:space="preserve">In einem Browser die URL </w:t>
-      </w:r>
-      <w:r>
-        <w:fldChar w:fldCharType="begin"/>
-      </w:r>
-      <w:r>
-        <w:instrText xml:space="preserve"> HYPERLINK "http://&lt;Server-Name|Server-IP&gt;:&lt;Port&gt;/linklist-jsf/" </w:instrText>
-      </w:r>
-      <w:r>
-        <w:fldChar w:fldCharType="separate"/>
-      </w:r>
-      <w:r>
-        <w:rPr>
-          <w:b/>
-          <w:bCs/>
-          <w:lang w:val="de-DE"/>
-        </w:rPr>
-        <w:t>Fehler! Hyperlink-Referenz ungültig.</w:t>
-      </w:r>
-      <w:r>
-        <w:fldChar w:fldCharType="end"/>
-      </w:r>
-      <w:r>
-        <w:t xml:space="preserve"> aufrufen.</w:t>
+        <w:t xml:space="preserve">In einem Browser die URL http://&lt;Server-Name|Server-IP&gt;:&lt;Port&gt;/linklist-jsf/ </w:t>
+      </w:r>
+      <w:r>
+        <w:t>aufrufen.</w:t>
       </w:r>
       <w:r>
         <w:br/>
@@ -2076,10 +2127,7 @@
         <w:fldChar w:fldCharType="begin"/>
       </w:r>
       <w:r>
-        <w:instrText xml:space="preserve"> SEQ Abbildu</w:instrText>
-      </w:r>
-      <w:r>
-        <w:instrText xml:space="preserve">ng \* ARABIC </w:instrText>
+        <w:instrText xml:space="preserve"> SEQ Abbildung \* ARABIC </w:instrText>
       </w:r>
       <w:r>
         <w:fldChar w:fldCharType="separate"/>
@@ -2334,7 +2382,7 @@
             <w:noProof/>
             <w:lang w:val="de-DE"/>
           </w:rPr>
-          <w:t>8</w:t>
+          <w:t>3</w:t>
         </w:r>
         <w:r>
           <w:fldChar w:fldCharType="end"/>
@@ -8800,6 +8848,19 @@
       </w:tcPr>
     </w:tblStylePr>
   </w:style>
+  <w:style w:type="character" w:styleId="BesuchterHyperlink">
+    <w:name w:val="FollowedHyperlink"/>
+    <w:basedOn w:val="Absatz-Standardschriftart"/>
+    <w:uiPriority w:val="99"/>
+    <w:semiHidden/>
+    <w:unhideWhenUsed/>
+    <w:locked/>
+    <w:rsid w:val="000650CC"/>
+    <w:rPr>
+      <w:color w:val="800080" w:themeColor="followedHyperlink"/>
+      <w:u w:val="single"/>
+    </w:rPr>
+  </w:style>
 </w:styles>
 </file>
 
@@ -8959,6 +9020,8 @@
     <w:rsid w:val="00357BF7"/>
     <w:rsid w:val="0049646D"/>
     <w:rsid w:val="004A5F9B"/>
+    <w:rsid w:val="006841B1"/>
+    <w:rsid w:val="007E3FDD"/>
     <w:rsid w:val="008A0A97"/>
     <w:rsid w:val="008E5508"/>
     <w:rsid w:val="009A32F9"/>
@@ -9749,7 +9812,7 @@
 </file>
 
 <file path=customXml/itemProps1.xml><?xml version="1.0" encoding="utf-8"?>
-<ds:datastoreItem xmlns:ds="http://schemas.openxmlformats.org/officeDocument/2006/customXml" ds:itemID="{8E720DD7-C111-49E7-86A7-032F4ECC61E8}">
+<ds:datastoreItem xmlns:ds="http://schemas.openxmlformats.org/officeDocument/2006/customXml" ds:itemID="{3362BDC8-F8BD-4001-908E-11F8B1971117}">
   <ds:schemaRefs>
     <ds:schemaRef ds:uri="http://schemas.openxmlformats.org/officeDocument/2006/bibliography"/>
   </ds:schemaRefs>

</xml_diff>

<commit_message>
Scheiss git und binaries ;)
</commit_message>
<xml_diff>
--- a/doc/02_Installation/Installationsanleitung.docx
+++ b/doc/02_Installation/Installationsanleitung.docx
@@ -32,8 +32,6 @@
                 <w:rFonts w:ascii="Cambria" w:hAnsi="Cambria"/>
               </w:rPr>
             </w:pPr>
-            <w:bookmarkStart w:id="0" w:name="_GoBack"/>
-            <w:bookmarkEnd w:id="0"/>
             <w:r>
               <w:t>FFHS – Sandro Dallo &amp; Patrick Bösch</w:t>
             </w:r>
@@ -129,7 +127,7 @@
               <w:t xml:space="preserve">Version </w:t>
             </w:r>
             <w:r>
-              <w:t>0.1</w:t>
+              <w:t>0.2</w:t>
             </w:r>
             <w:r>
               <w:t>.</w:t>
@@ -170,7 +168,7 @@
         </w:tc>
       </w:tr>
     </w:tbl>
-    <w:bookmarkStart w:id="1" w:name="_Toc338742704" w:displacedByCustomXml="next"/>
+    <w:bookmarkStart w:id="0" w:name="_Toc338742704" w:displacedByCustomXml="next"/>
     <w:sdt>
       <w:sdtPr>
         <w:rPr>
@@ -1037,12 +1035,12 @@
       <w:pPr>
         <w:pStyle w:val="berschrift1"/>
       </w:pPr>
-      <w:bookmarkStart w:id="2" w:name="_Toc401251709"/>
+      <w:bookmarkStart w:id="1" w:name="_Toc401251709"/>
       <w:r>
         <w:lastRenderedPageBreak/>
         <w:t>Änderungsverlauf</w:t>
       </w:r>
-      <w:bookmarkEnd w:id="2"/>
+      <w:bookmarkEnd w:id="1"/>
     </w:p>
     <w:tbl>
       <w:tblPr>
@@ -1196,6 +1194,73 @@
           </w:p>
         </w:tc>
       </w:tr>
+      <w:tr>
+        <w:tc>
+          <w:tcPr>
+            <w:cnfStyle w:val="001000000000" w:firstRow="0" w:lastRow="0" w:firstColumn="1" w:lastColumn="0" w:oddVBand="0" w:evenVBand="0" w:oddHBand="0" w:evenHBand="0" w:firstRowFirstColumn="0" w:firstRowLastColumn="0" w:lastRowFirstColumn="0" w:lastRowLastColumn="0"/>
+            <w:tcW w:w="1276" w:type="dxa"/>
+          </w:tcPr>
+          <w:p>
+            <w:r>
+              <w:t>16.10.2014</w:t>
+            </w:r>
+          </w:p>
+        </w:tc>
+        <w:tc>
+          <w:tcPr>
+            <w:tcW w:w="992" w:type="dxa"/>
+          </w:tcPr>
+          <w:p>
+            <w:pPr>
+              <w:cnfStyle w:val="000000000000" w:firstRow="0" w:lastRow="0" w:firstColumn="0" w:lastColumn="0" w:oddVBand="0" w:evenVBand="0" w:oddHBand="0" w:evenHBand="0" w:firstRowFirstColumn="0" w:firstRowLastColumn="0" w:lastRowFirstColumn="0" w:lastRowLastColumn="0"/>
+            </w:pPr>
+            <w:r>
+              <w:t>0.2</w:t>
+            </w:r>
+          </w:p>
+        </w:tc>
+        <w:tc>
+          <w:tcPr>
+            <w:tcW w:w="1134" w:type="dxa"/>
+          </w:tcPr>
+          <w:p>
+            <w:pPr>
+              <w:cnfStyle w:val="000000000000" w:firstRow="0" w:lastRow="0" w:firstColumn="0" w:lastColumn="0" w:oddVBand="0" w:evenVBand="0" w:oddHBand="0" w:evenHBand="0" w:firstRowFirstColumn="0" w:firstRowLastColumn="0" w:lastRowFirstColumn="0" w:lastRowLastColumn="0"/>
+            </w:pPr>
+            <w:r>
+              <w:t>S. Dallo</w:t>
+            </w:r>
+          </w:p>
+        </w:tc>
+        <w:tc>
+          <w:tcPr>
+            <w:tcW w:w="4678" w:type="dxa"/>
+          </w:tcPr>
+          <w:p>
+            <w:pPr>
+              <w:cnfStyle w:val="000000000000" w:firstRow="0" w:lastRow="0" w:firstColumn="0" w:lastColumn="0" w:oddVBand="0" w:evenVBand="0" w:oddHBand="0" w:evenHBand="0" w:firstRowFirstColumn="0" w:firstRowLastColumn="0" w:lastRowFirstColumn="0" w:lastRowLastColumn="0"/>
+            </w:pPr>
+            <w:r>
+              <w:t>Kleine Korrekturen und Anpassungen</w:t>
+            </w:r>
+            <w:bookmarkStart w:id="2" w:name="_GoBack"/>
+            <w:bookmarkEnd w:id="2"/>
+          </w:p>
+        </w:tc>
+        <w:tc>
+          <w:tcPr>
+            <w:tcW w:w="982" w:type="dxa"/>
+          </w:tcPr>
+          <w:p>
+            <w:pPr>
+              <w:cnfStyle w:val="000000000000" w:firstRow="0" w:lastRow="0" w:firstColumn="0" w:lastColumn="0" w:oddVBand="0" w:evenVBand="0" w:oddHBand="0" w:evenHBand="0" w:firstRowFirstColumn="0" w:firstRowLastColumn="0" w:lastRowFirstColumn="0" w:lastRowLastColumn="0"/>
+            </w:pPr>
+            <w:r>
+              <w:t>draft</w:t>
+            </w:r>
+          </w:p>
+        </w:tc>
+      </w:tr>
     </w:tbl>
     <w:p/>
     <w:p>
@@ -1203,7 +1268,7 @@
         <w:pStyle w:val="berschrift1"/>
       </w:pPr>
       <w:bookmarkStart w:id="3" w:name="_Toc401251710"/>
-      <w:bookmarkEnd w:id="1"/>
+      <w:bookmarkEnd w:id="0"/>
       <w:r>
         <w:lastRenderedPageBreak/>
         <w:t>Voraussetzungen</w:t>
@@ -1238,7 +1303,13 @@
       </w:r>
       <w:r>
         <w:br/>
-        <w:t>(getestet mit Maria-DB Version 10.0.14)</w:t>
+        <w:t>(getestet mit Maria-DB Version 10.0.14</w:t>
+      </w:r>
+      <w:r>
+        <w:t xml:space="preserve"> und MySQL Version 5.5.38</w:t>
+      </w:r>
+      <w:r>
+        <w:t>)</w:t>
       </w:r>
     </w:p>
     <w:p>
@@ -1361,30 +1432,10 @@
         </w:numPr>
       </w:pPr>
       <w:r>
-        <w:t xml:space="preserve">In einem Browser die URL </w:t>
-      </w:r>
-      <w:r>
-        <w:fldChar w:fldCharType="begin"/>
-      </w:r>
-      <w:r>
-        <w:instrText xml:space="preserve"> HYPERLINK "http://&lt;Server-Name|Server-IP&gt;:&lt;Port&gt;/linklist-jsf/" </w:instrText>
-      </w:r>
-      <w:r>
-        <w:fldChar w:fldCharType="separate"/>
-      </w:r>
-      <w:r>
-        <w:rPr>
-          <w:b/>
-          <w:bCs/>
-          <w:lang w:val="de-DE"/>
-        </w:rPr>
-        <w:t>Fehler! Hyperlink-Referenz ungültig.</w:t>
-      </w:r>
-      <w:r>
-        <w:fldChar w:fldCharType="end"/>
-      </w:r>
-      <w:r>
-        <w:t xml:space="preserve"> aufrufen.</w:t>
+        <w:t xml:space="preserve">In einem Browser die URL http://&lt;Server-Name|Server-IP&gt;:&lt;Port&gt;/linklist-jsf/ </w:t>
+      </w:r>
+      <w:r>
+        <w:t>aufrufen.</w:t>
       </w:r>
       <w:r>
         <w:br/>
@@ -2076,10 +2127,7 @@
         <w:fldChar w:fldCharType="begin"/>
       </w:r>
       <w:r>
-        <w:instrText xml:space="preserve"> SEQ Abbildu</w:instrText>
-      </w:r>
-      <w:r>
-        <w:instrText xml:space="preserve">ng \* ARABIC </w:instrText>
+        <w:instrText xml:space="preserve"> SEQ Abbildung \* ARABIC </w:instrText>
       </w:r>
       <w:r>
         <w:fldChar w:fldCharType="separate"/>
@@ -2334,7 +2382,7 @@
             <w:noProof/>
             <w:lang w:val="de-DE"/>
           </w:rPr>
-          <w:t>8</w:t>
+          <w:t>3</w:t>
         </w:r>
         <w:r>
           <w:fldChar w:fldCharType="end"/>
@@ -8800,6 +8848,19 @@
       </w:tcPr>
     </w:tblStylePr>
   </w:style>
+  <w:style w:type="character" w:styleId="BesuchterHyperlink">
+    <w:name w:val="FollowedHyperlink"/>
+    <w:basedOn w:val="Absatz-Standardschriftart"/>
+    <w:uiPriority w:val="99"/>
+    <w:semiHidden/>
+    <w:unhideWhenUsed/>
+    <w:locked/>
+    <w:rsid w:val="000650CC"/>
+    <w:rPr>
+      <w:color w:val="800080" w:themeColor="followedHyperlink"/>
+      <w:u w:val="single"/>
+    </w:rPr>
+  </w:style>
 </w:styles>
 </file>
 
@@ -8959,6 +9020,8 @@
     <w:rsid w:val="00357BF7"/>
     <w:rsid w:val="0049646D"/>
     <w:rsid w:val="004A5F9B"/>
+    <w:rsid w:val="006841B1"/>
+    <w:rsid w:val="007E3FDD"/>
     <w:rsid w:val="008A0A97"/>
     <w:rsid w:val="008E5508"/>
     <w:rsid w:val="009A32F9"/>
@@ -9749,7 +9812,7 @@
 </file>
 
 <file path=customXml/itemProps1.xml><?xml version="1.0" encoding="utf-8"?>
-<ds:datastoreItem xmlns:ds="http://schemas.openxmlformats.org/officeDocument/2006/customXml" ds:itemID="{8E720DD7-C111-49E7-86A7-032F4ECC61E8}">
+<ds:datastoreItem xmlns:ds="http://schemas.openxmlformats.org/officeDocument/2006/customXml" ds:itemID="{3362BDC8-F8BD-4001-908E-11F8B1971117}">
   <ds:schemaRefs>
     <ds:schemaRef ds:uri="http://schemas.openxmlformats.org/officeDocument/2006/bibliography"/>
   </ds:schemaRefs>

</xml_diff>